<commit_message>
creates word and Excel documents with processed deta in to the new template
</commit_message>
<xml_diff>
--- a/new_template2.docx
+++ b/new_template2.docx
@@ -146,171 +146,6 @@
       </w:r>
       <w:r>
         <w:rPr>
-          <w:szCs w:val="20"/>
-          <w:u w:val="none"/>
-          <w:rtl/>
-        </w:rPr>
-        <w:fldChar w:fldCharType="begin"/>
-      </w:r>
-      <w:r>
-        <w:rPr>
-          <w:szCs w:val="20"/>
-          <w:u w:val="none"/>
-          <w:rtl/>
-        </w:rPr>
-        <w:instrText xml:space="preserve"> </w:instrText>
-      </w:r>
-      <w:r>
-        <w:rPr>
-          <w:rFonts w:hint="cs"/>
-          <w:szCs w:val="20"/>
-          <w:u w:val="none"/>
-        </w:rPr>
-        <w:instrText>DATE</w:instrText>
-      </w:r>
-      <w:r>
-        <w:rPr>
-          <w:rFonts w:hint="cs"/>
-          <w:szCs w:val="20"/>
-          <w:u w:val="none"/>
-          <w:rtl/>
-        </w:rPr>
-        <w:instrText xml:space="preserve"> \@ "</w:instrText>
-      </w:r>
-      <w:r>
-        <w:rPr>
-          <w:rFonts w:hint="cs"/>
-          <w:szCs w:val="20"/>
-          <w:u w:val="none"/>
-        </w:rPr>
-        <w:instrText>dd MMMM yyyy</w:instrText>
-      </w:r>
-      <w:r>
-        <w:rPr>
-          <w:rFonts w:hint="cs"/>
-          <w:szCs w:val="20"/>
-          <w:u w:val="none"/>
-          <w:rtl/>
-        </w:rPr>
-        <w:instrText>"</w:instrText>
-      </w:r>
-      <w:r>
-        <w:rPr>
-          <w:szCs w:val="20"/>
-          <w:u w:val="none"/>
-          <w:rtl/>
-        </w:rPr>
-        <w:instrText xml:space="preserve"> </w:instrText>
-      </w:r>
-      <w:r>
-        <w:rPr>
-          <w:szCs w:val="20"/>
-          <w:u w:val="none"/>
-          <w:rtl/>
-        </w:rPr>
-        <w:fldChar w:fldCharType="separate"/>
-      </w:r>
-      <w:r>
-        <w:rPr>
-          <w:noProof/>
-          <w:szCs w:val="20"/>
-          <w:u w:val="none"/>
-          <w:rtl/>
-        </w:rPr>
-        <w:t>‏14 נובמבר 2025</w:t>
-      </w:r>
-      <w:r>
-        <w:rPr>
-          <w:szCs w:val="20"/>
-          <w:u w:val="none"/>
-          <w:rtl/>
-        </w:rPr>
-        <w:fldChar w:fldCharType="end"/>
-      </w:r>
-      <w:r>
-        <w:rPr>
-          <w:szCs w:val="20"/>
-          <w:u w:val="none"/>
-          <w:rtl/>
-        </w:rPr>
-        <w:br/>
-      </w:r>
-      <w:r>
-        <w:rPr>
-          <w:szCs w:val="20"/>
-          <w:u w:val="none"/>
-          <w:rtl/>
-        </w:rPr>
-        <w:fldChar w:fldCharType="begin"/>
-      </w:r>
-      <w:r>
-        <w:rPr>
-          <w:szCs w:val="20"/>
-          <w:u w:val="none"/>
-          <w:rtl/>
-        </w:rPr>
-        <w:instrText xml:space="preserve"> </w:instrText>
-      </w:r>
-      <w:r>
-        <w:rPr>
-          <w:rFonts w:hint="cs"/>
-          <w:szCs w:val="20"/>
-          <w:u w:val="none"/>
-        </w:rPr>
-        <w:instrText>DATE</w:instrText>
-      </w:r>
-      <w:r>
-        <w:rPr>
-          <w:rFonts w:hint="cs"/>
-          <w:szCs w:val="20"/>
-          <w:u w:val="none"/>
-          <w:rtl/>
-        </w:rPr>
-        <w:instrText xml:space="preserve"> \@ "</w:instrText>
-      </w:r>
-      <w:r>
-        <w:rPr>
-          <w:rFonts w:hint="cs"/>
-          <w:szCs w:val="20"/>
-          <w:u w:val="none"/>
-        </w:rPr>
-        <w:instrText>dd MMMM yyyy" \h</w:instrText>
-      </w:r>
-      <w:r>
-        <w:rPr>
-          <w:szCs w:val="20"/>
-          <w:u w:val="none"/>
-          <w:rtl/>
-        </w:rPr>
-        <w:instrText xml:space="preserve"> </w:instrText>
-      </w:r>
-      <w:r>
-        <w:rPr>
-          <w:szCs w:val="20"/>
-          <w:u w:val="none"/>
-          <w:rtl/>
-        </w:rPr>
-        <w:fldChar w:fldCharType="separate"/>
-      </w:r>
-      <w:r>
-        <w:rPr>
-          <w:noProof/>
-          <w:szCs w:val="20"/>
-          <w:u w:val="none"/>
-          <w:rtl/>
-        </w:rPr>
-        <w:t>‏כ"ג חשון תשפ"ו</w:t>
-      </w:r>
-      <w:r>
-        <w:rPr>
-          <w:szCs w:val="20"/>
-          <w:u w:val="none"/>
-          <w:rtl/>
-        </w:rPr>
-        <w:fldChar w:fldCharType="end"/>
-      </w:r>
-      <w:r>
-        <w:rPr>
           <w:b/>
           <w:bCs/>
           <w:sz w:val="24"/>
@@ -420,9 +255,8 @@
           <w:b/>
           <w:bCs/>
           <w:sz w:val="24"/>
-          <w:rtl/>
-        </w:rPr>
-        <w:t xml:space="preserve">– </w:t>
+        </w:rPr>
+        <w:t>-</w:t>
       </w:r>
       <w:r>
         <w:rPr>
@@ -430,8 +264,9 @@
           <w:b/>
           <w:bCs/>
           <w:sz w:val="24"/>
-        </w:rPr>
-        <w:t>,</w:t>
+          <w:rtl/>
+        </w:rPr>
+        <w:t xml:space="preserve"> </w:t>
       </w:r>
       <w:r>
         <w:rPr>
@@ -440,7 +275,7 @@
           <w:bCs/>
           <w:sz w:val="24"/>
         </w:rPr>
-        <w:t>{{name}}</w:t>
+        <w:t>,{{name}}</w:t>
       </w:r>
       <w:r>
         <w:rPr>
@@ -488,9 +323,8 @@
           <w:b/>
           <w:bCs/>
           <w:sz w:val="24"/>
-          <w:rtl/>
-        </w:rPr>
-        <w:t>–</w:t>
+        </w:rPr>
+        <w:t>-</w:t>
       </w:r>
       <w:r>
         <w:rPr>
@@ -696,6 +530,12 @@
         </w:rPr>
         <w:t>פיקוד- החלטיות וסמכותיות, עירור מוטיבציה, הצגת דוגמא אישית, ייצוג ערכי התוכנית</w:t>
       </w:r>
+      <w:r>
+        <w:rPr>
+          <w:rFonts w:ascii="David" w:hAnsi="David" w:cs="David"/>
+        </w:rPr>
+        <w:t>.</w:t>
+      </w:r>
     </w:p>
     <w:p>
       <w:pPr>
@@ -715,6 +555,12 @@
         </w:rPr>
         <w:t>נוכחות ומעורבות- נוכחות רציפה בהכשרה, מעורבות במתרחש בתוכנית, זמינות ונגישות, מעקב אחר מצב הצוערים בהכשרה</w:t>
       </w:r>
+      <w:r>
+        <w:rPr>
+          <w:rFonts w:ascii="David" w:hAnsi="David" w:cs="David"/>
+        </w:rPr>
+        <w:t>.</w:t>
+      </w:r>
     </w:p>
     <w:p>
       <w:pPr>
@@ -734,6 +580,13 @@
         </w:rPr>
         <w:t>יחס אישי- גילוי אכפתיות, היכרות, שמירה על שיח מכבד, היכולת להיות פתוח מול מקבל המשוב</w:t>
       </w:r>
+      <w:r>
+        <w:rPr>
+          <w:rFonts w:ascii="David" w:hAnsi="David" w:cs="David" w:hint="cs"/>
+          <w:rtl/>
+        </w:rPr>
+        <w:t>.</w:t>
+      </w:r>
     </w:p>
     <w:p>
       <w:pPr>
@@ -762,6 +615,13 @@
         </w:rPr>
         <w:t xml:space="preserve"> ופיתוח מקצועי- מתן משוב כנה, סיוע בעיבוד חוויות ההכשרה, פיתוח הצוער, הצבת סטנדרט גבוה</w:t>
       </w:r>
+      <w:r>
+        <w:rPr>
+          <w:rFonts w:ascii="David" w:hAnsi="David" w:cs="David" w:hint="cs"/>
+          <w:rtl/>
+        </w:rPr>
+        <w:t>.</w:t>
+      </w:r>
     </w:p>
     <w:p>
       <w:pPr>
@@ -779,6 +639,13 @@
           <w:rtl/>
         </w:rPr>
         <w:t>שאלה כללית- רצון להיות תחת פיקודו של מקבל המשוב גם בעתיד</w:t>
+      </w:r>
+      <w:r>
+        <w:rPr>
+          <w:rFonts w:ascii="David" w:hAnsi="David" w:cs="David" w:hint="cs"/>
+          <w:rtl/>
+        </w:rPr>
+        <w:t>.</w:t>
       </w:r>
     </w:p>
     <w:p>
@@ -830,7 +697,20 @@
           <w:rFonts w:ascii="David" w:hAnsi="David" w:cs="David"/>
           <w:rtl/>
         </w:rPr>
-        <w:t xml:space="preserve">סימון היגדים – בכל אחד מהתחומים, התבקשו הצוערים לסמן, מתוך רשימת היגדים, את ההיגדים אותם הם תופסים כנכונים לגביך מפקד. </w:t>
+        <w:t xml:space="preserve">סימון היגדים </w:t>
+      </w:r>
+      <w:r>
+        <w:rPr>
+          <w:rFonts w:ascii="David" w:hAnsi="David" w:cs="David"/>
+        </w:rPr>
+        <w:t>-</w:t>
+      </w:r>
+      <w:r>
+        <w:rPr>
+          <w:rFonts w:ascii="David" w:hAnsi="David" w:cs="David"/>
+          <w:rtl/>
+        </w:rPr>
+        <w:t xml:space="preserve"> בכל אחד מהתחומים, התבקשו הצוערים לסמן, מתוך רשימת היגדים, את ההיגדים אותם הם תופסים כנכונים לגביך מפקד. </w:t>
       </w:r>
     </w:p>
     <w:p>
@@ -862,11 +742,11 @@
           <w:rFonts w:ascii="David" w:hAnsi="David" w:cs="David"/>
           <w:rtl/>
         </w:rPr>
-        <w:t>למשל, אם מתוך 6 צוערים שתחתיך, סימנו 4 היגד מסוים כנכון- יופיע נתון כמותני של 66.6%.זהו אחוז הצוערים התופסים את אותו היגד כנכון לגביך, מתוך כלל הצוערים שתחת פיקודך.</w:t>
-      </w:r>
-      <w:r>
-        <w:rPr>
-          <w:rFonts w:ascii="David" w:hAnsi="David" w:cs="David"/>
+        <w:t>למשל, אם מתוך 6 צוערים שתחתיך, סימנו 4 היגד מסוים כנכון- יופיע נתון כמותני של 66.6%.</w:t>
+      </w:r>
+      <w:r>
+        <w:rPr>
+          <w:rFonts w:ascii="David" w:hAnsi="David" w:cs="David" w:hint="cs"/>
           <w:rtl/>
         </w:rPr>
         <w:t xml:space="preserve"> </w:t>
@@ -876,7 +756,7 @@
           <w:rFonts w:ascii="David" w:hAnsi="David" w:cs="David"/>
           <w:rtl/>
         </w:rPr>
-        <w:t>לצד נתון זה, מוצג עבור כל היגד גם האחוז הממוצע הכללי. כלומר, כמה אחוזים, בממוצע, מתוך מכלל הצוערים במחזור, סימנו אותו היגד כנכון לגבי המפקדים שלהם. לדוגמה, אם 66.6% מהצוערים תחתיך סימנו היגד מסוים כנכון, בעוד שבממוצע, בכלל המחזור רק 45% סימנו את אותו היגד כנכון ביחס למפקדים -  ניתן להבין שהיגד זה מייצג התנהגות שבולטת אצלך יותר, לעומת מפקדים אחרים באותו המחזור.</w:t>
+        <w:t>זהו אחוז הצוערים התופסים את אותו היגד כנכון לגביך, מתוך כלל הצוערים שתחת פיקודך.</w:t>
       </w:r>
       <w:r>
         <w:rPr>
@@ -890,6 +770,20 @@
           <w:rFonts w:ascii="David" w:hAnsi="David" w:cs="David"/>
           <w:rtl/>
         </w:rPr>
+        <w:t>לצד נתון זה, מוצג עבור כל היגד גם האחוז הממוצע הכללי. כלומר, כמה אחוזים, בממוצע, מתוך מכלל הצוערים במחזור, סימנו אותו היגד כנכון לגבי המפקדים שלהם. לדוגמה, אם 66.6% מהצוערים תחתיך סימנו היגד מסוים כנכון, בעוד שבממוצע, בכלל המחזור רק 45% סימנו את אותו היגד כנכון ביחס למפקדים - ניתן להבין שהיגד זה מייצג התנהגות שבולטת אצלך יותר, לעומת מפקדים אחרים באותו המחזור.</w:t>
+      </w:r>
+      <w:r>
+        <w:rPr>
+          <w:rFonts w:ascii="David" w:hAnsi="David" w:cs="David"/>
+          <w:rtl/>
+        </w:rPr>
+        <w:t xml:space="preserve"> </w:t>
+      </w:r>
+      <w:r>
+        <w:rPr>
+          <w:rFonts w:ascii="David" w:hAnsi="David" w:cs="David"/>
+          <w:rtl/>
+        </w:rPr>
         <w:t>במידה ובאחת הקטגוריות, סומן לגביך ההיגד "אף אחד מההיגדים אינו נכון בעיניי"- משמעות הדבר היא כי חלק מהצוערים לא זיהו בך התנהגויות תואמות לאף אחד מן ההיגדים שנבדקו באותה הקטגוריה.</w:t>
       </w:r>
       <w:r>
@@ -920,7 +814,7 @@
           <w:rFonts w:ascii="David" w:hAnsi="David" w:cs="David"/>
           <w:rtl/>
         </w:rPr>
-        <w:t xml:space="preserve"> בקטגוריה הנדונה.  מומלץ להתייחס לכך כאינדיקציה אפשרית לצורך בחיזוק ההתנהלות  והנראות באותה הקטגוריה.</w:t>
+        <w:t xml:space="preserve"> בקטגוריה הנדונה.  מומלץ להתייחס לכך כאינדיקציה אפשרית לצורך בחיזוק ההתנהלות והנראות באותה הקטגוריה.</w:t>
       </w:r>
       <w:r>
         <w:rPr>
@@ -934,8 +828,20 @@
           <w:rFonts w:ascii="David" w:hAnsi="David" w:cs="David"/>
           <w:rtl/>
         </w:rPr>
-        <w:lastRenderedPageBreak/>
-        <w:t xml:space="preserve">בשאלה הכללית- התבקשו הצוערים לדרג, מ 1-6, את מידת רצונם להיות תחת פיקודך גם בעתיד. עבור שאלה זו, מציג המשוב את ממוצע הדירוגים אותו קיבלת. </w:t>
+        <w:t>בשאלה הכללית</w:t>
+      </w:r>
+      <w:r>
+        <w:rPr>
+          <w:rFonts w:ascii="David" w:hAnsi="David" w:cs="David"/>
+        </w:rPr>
+        <w:t xml:space="preserve"> </w:t>
+      </w:r>
+      <w:r>
+        <w:rPr>
+          <w:rFonts w:ascii="David" w:hAnsi="David" w:cs="David"/>
+          <w:rtl/>
+        </w:rPr>
+        <w:t xml:space="preserve">- התבקשו הצוערים לדרג, מ 1-6, את מידת רצונם להיות תחת פיקודך גם בעתיד. עבור שאלה זו, מציג המשוב את ממוצע הדירוגים אותו קיבלת. </w:t>
       </w:r>
       <w:proofErr w:type="spellStart"/>
       <w:r>
@@ -979,6 +885,7 @@
           <w:rFonts w:ascii="David" w:hAnsi="David" w:cs="David"/>
           <w:rtl/>
         </w:rPr>
+        <w:lastRenderedPageBreak/>
         <w:t>תשובה תיאורית - הצוערים התבקשו לפרט את נקודות החוזק והחולשה שזיהו בך כמפקד, בכל אחד מן התחומים. בשאלה הכללית, התבקשו הצוערים לנמק את הדירוג בו בחרו.</w:t>
       </w:r>
     </w:p>
@@ -1309,8 +1216,82 @@
         <w:jc w:val="both"/>
         <w:rPr>
           <w:rFonts w:ascii="David" w:hAnsi="David" w:cs="David"/>
+          <w:rtl/>
+        </w:rPr>
+      </w:pPr>
+    </w:p>
+    <w:p>
+      <w:pPr>
+        <w:jc w:val="both"/>
+        <w:rPr>
+          <w:rFonts w:ascii="David" w:hAnsi="David" w:cs="David"/>
+          <w:rtl/>
+        </w:rPr>
+      </w:pPr>
+    </w:p>
+    <w:p>
+      <w:pPr>
+        <w:jc w:val="both"/>
+        <w:rPr>
+          <w:rFonts w:ascii="David" w:hAnsi="David" w:cs="David"/>
+          <w:rtl/>
+        </w:rPr>
+      </w:pPr>
+    </w:p>
+    <w:p>
+      <w:pPr>
+        <w:jc w:val="both"/>
+        <w:rPr>
+          <w:rFonts w:ascii="David" w:hAnsi="David" w:cs="David"/>
+          <w:rtl/>
+        </w:rPr>
+      </w:pPr>
+    </w:p>
+    <w:p>
+      <w:pPr>
+        <w:jc w:val="both"/>
+        <w:rPr>
+          <w:rFonts w:ascii="David" w:hAnsi="David" w:cs="David"/>
+          <w:rtl/>
+        </w:rPr>
+      </w:pPr>
+    </w:p>
+    <w:p>
+      <w:pPr>
+        <w:jc w:val="both"/>
+        <w:rPr>
+          <w:rFonts w:ascii="David" w:hAnsi="David" w:cs="David"/>
+          <w:rtl/>
+        </w:rPr>
+      </w:pPr>
+    </w:p>
+    <w:p>
+      <w:pPr>
+        <w:jc w:val="both"/>
+        <w:rPr>
+          <w:rFonts w:ascii="David" w:hAnsi="David" w:cs="David"/>
+          <w:rtl/>
+        </w:rPr>
+      </w:pPr>
+    </w:p>
+    <w:p>
+      <w:pPr>
+        <w:jc w:val="center"/>
+        <w:rPr>
+          <w:rFonts w:ascii="David" w:hAnsi="David" w:cs="David"/>
+          <w:rtl/>
+        </w:rPr>
+      </w:pPr>
+    </w:p>
+    <w:p>
+      <w:pPr>
+        <w:jc w:val="center"/>
+        <w:rPr>
+          <w:rFonts w:ascii="David" w:hAnsi="David" w:cs="David"/>
           <w:b/>
           <w:bCs/>
+          <w:sz w:val="32"/>
+          <w:szCs w:val="32"/>
           <w:u w:val="single"/>
           <w:rtl/>
         </w:rPr>
@@ -1320,31 +1301,21 @@
           <w:rFonts w:ascii="David" w:hAnsi="David" w:cs="David"/>
           <w:b/>
           <w:bCs/>
+          <w:sz w:val="32"/>
+          <w:szCs w:val="32"/>
           <w:u w:val="single"/>
           <w:rtl/>
         </w:rPr>
         <w:lastRenderedPageBreak/>
-        <w:t>נתוני המשוב:</w:t>
-      </w:r>
-    </w:p>
-    <w:p>
-      <w:pPr>
-        <w:jc w:val="both"/>
-        <w:rPr>
-          <w:rFonts w:ascii="David" w:hAnsi="David" w:cs="David"/>
-          <w:b/>
-          <w:bCs/>
-          <w:u w:val="single"/>
-          <w:rtl/>
-        </w:rPr>
-      </w:pPr>
+        <w:t>נתוני המשוב</w:t>
+      </w:r>
     </w:p>
     <w:p>
       <w:pPr>
         <w:pStyle w:val="ListParagraph"/>
         <w:numPr>
-          <w:ilvl w:val="2"/>
-          <w:numId w:val="2"/>
+          <w:ilvl w:val="0"/>
+          <w:numId w:val="27"/>
         </w:numPr>
         <w:jc w:val="both"/>
         <w:rPr>
@@ -2072,23 +2043,6 @@
     </w:p>
     <w:p>
       <w:pPr>
-        <w:rPr>
-          <w:rFonts w:ascii="David" w:eastAsia="Assistant" w:hAnsi="David" w:cs="David"/>
-          <w:b/>
-        </w:rPr>
-      </w:pPr>
-    </w:p>
-    <w:p>
-      <w:pPr>
-        <w:ind w:left="357"/>
-        <w:rPr>
-          <w:rFonts w:ascii="David" w:eastAsia="Assistant" w:hAnsi="David" w:cs="David"/>
-          <w:b/>
-        </w:rPr>
-      </w:pPr>
-    </w:p>
-    <w:p>
-      <w:pPr>
         <w:ind w:left="357"/>
         <w:rPr>
           <w:rFonts w:ascii="David" w:eastAsia="Assistant" w:hAnsi="David" w:cs="David"/>
@@ -2275,29 +2229,12 @@
     </w:p>
     <w:p>
       <w:pPr>
-        <w:pStyle w:val="ListBullet"/>
-        <w:numPr>
-          <w:ilvl w:val="0"/>
-          <w:numId w:val="0"/>
-        </w:numPr>
-        <w:ind w:left="360"/>
-        <w:jc w:val="left"/>
-        <w:rPr>
-          <w:lang w:val="en-US"/>
-        </w:rPr>
-      </w:pPr>
-      <w:bookmarkStart w:id="0" w:name="_GoBack"/>
-      <w:bookmarkEnd w:id="0"/>
-    </w:p>
-    <w:p>
-      <w:pPr>
         <w:pStyle w:val="ListParagraph"/>
         <w:pageBreakBefore/>
         <w:numPr>
-          <w:ilvl w:val="2"/>
-          <w:numId w:val="2"/>
+          <w:ilvl w:val="0"/>
+          <w:numId w:val="27"/>
         </w:numPr>
-        <w:ind w:left="1151" w:hanging="357"/>
         <w:rPr>
           <w:rFonts w:ascii="David" w:hAnsi="David" w:cs="David"/>
           <w:b/>
@@ -3038,24 +2975,6 @@
         <w:rPr>
           <w:rFonts w:ascii="David" w:eastAsia="Assistant" w:hAnsi="David" w:cs="David"/>
           <w:b/>
-        </w:rPr>
-      </w:pPr>
-    </w:p>
-    <w:p>
-      <w:pPr>
-        <w:ind w:left="357"/>
-        <w:rPr>
-          <w:rFonts w:ascii="David" w:eastAsia="Assistant" w:hAnsi="David" w:cs="David"/>
-          <w:b/>
-        </w:rPr>
-      </w:pPr>
-    </w:p>
-    <w:p>
-      <w:pPr>
-        <w:ind w:left="357"/>
-        <w:rPr>
-          <w:rFonts w:ascii="David" w:eastAsia="Assistant" w:hAnsi="David" w:cs="David"/>
-          <w:b/>
           <w:rtl/>
         </w:rPr>
       </w:pPr>
@@ -3245,40 +3164,12 @@
     </w:p>
     <w:p>
       <w:pPr>
-        <w:pStyle w:val="ListBullet"/>
-        <w:numPr>
-          <w:ilvl w:val="0"/>
-          <w:numId w:val="0"/>
-        </w:numPr>
-        <w:ind w:left="360"/>
-        <w:rPr>
-          <w:lang w:val="en-US"/>
-        </w:rPr>
-      </w:pPr>
-    </w:p>
-    <w:p>
-      <w:pPr>
-        <w:pStyle w:val="ListBullet"/>
-        <w:numPr>
-          <w:ilvl w:val="0"/>
-          <w:numId w:val="0"/>
-        </w:numPr>
-        <w:ind w:left="360"/>
-        <w:rPr>
-          <w:rtl/>
-          <w:lang w:val="en-US"/>
-        </w:rPr>
-      </w:pPr>
-    </w:p>
-    <w:p>
-      <w:pPr>
         <w:pStyle w:val="ListParagraph"/>
         <w:pageBreakBefore/>
         <w:numPr>
-          <w:ilvl w:val="2"/>
-          <w:numId w:val="2"/>
+          <w:ilvl w:val="0"/>
+          <w:numId w:val="27"/>
         </w:numPr>
-        <w:ind w:left="1151" w:hanging="357"/>
         <w:rPr>
           <w:rFonts w:ascii="David" w:hAnsi="David" w:cs="David"/>
           <w:b/>
@@ -3996,24 +3887,6 @@
     <w:p>
       <w:pPr>
         <w:rPr>
-          <w:rFonts w:ascii="David" w:hAnsi="David" w:cs="David"/>
-          <w:b/>
-          <w:bCs/>
-        </w:rPr>
-      </w:pPr>
-    </w:p>
-    <w:p>
-      <w:pPr>
-        <w:rPr>
-          <w:rFonts w:ascii="David" w:eastAsia="Assistant" w:hAnsi="David" w:cs="David"/>
-          <w:b/>
-        </w:rPr>
-      </w:pPr>
-    </w:p>
-    <w:p>
-      <w:pPr>
-        <w:ind w:left="357"/>
-        <w:rPr>
           <w:rFonts w:ascii="David" w:eastAsia="Assistant" w:hAnsi="David" w:cs="David"/>
           <w:b/>
           <w:rtl/>
@@ -4211,10 +4084,9 @@
         <w:pStyle w:val="ListBullet"/>
         <w:pageBreakBefore/>
         <w:numPr>
-          <w:ilvl w:val="2"/>
-          <w:numId w:val="2"/>
+          <w:ilvl w:val="0"/>
+          <w:numId w:val="27"/>
         </w:numPr>
-        <w:ind w:left="1151" w:hanging="357"/>
         <w:rPr>
           <w:b/>
           <w:bCs/>
@@ -4264,7 +4136,7 @@
           <w:lang w:val="en" w:eastAsia="en-IL"/>
         </w:rPr>
       </w:pPr>
-      <w:bookmarkStart w:id="1" w:name="_Hlk213947915"/>
+      <w:bookmarkStart w:id="0" w:name="_Hlk213947915"/>
       <w:r>
         <w:rPr>
           <w:rFonts w:ascii="David" w:eastAsia="Assistant" w:hAnsi="David" w:cs="David"/>
@@ -4323,7 +4195,7 @@
         </w:rPr>
         <w:t>הטבלה מציגה כמה מתוך הצוערים סימנו כל היגד כנכון לגביך, את שיעורם באחוזים, ואת האחוז הממוצע המחזורי:</w:t>
       </w:r>
-      <w:bookmarkEnd w:id="1"/>
+      <w:bookmarkEnd w:id="0"/>
     </w:p>
     <w:tbl>
       <w:tblPr>
@@ -4979,15 +4851,6 @@
     <w:p>
       <w:pPr>
         <w:rPr>
-          <w:rFonts w:ascii="David" w:eastAsia="Assistant" w:hAnsi="David" w:cs="David"/>
-          <w:b/>
-        </w:rPr>
-      </w:pPr>
-    </w:p>
-    <w:p>
-      <w:pPr>
-        <w:ind w:left="357"/>
-        <w:rPr>
           <w:rFonts w:eastAsia="Assistant"/>
         </w:rPr>
       </w:pPr>
@@ -5288,7 +5151,94 @@
           <w:rtl/>
           <w:lang w:val="en" w:eastAsia="en-IL"/>
         </w:rPr>
-        <w:t>חלק זה מציג את ממוצע הדירוגים שקיבלת, בתגובה לשאלה עד כמה מעוניינים הצוערים שלך להיות תחת פיקודך גם בעתיד. לצד הממוצע האישי, מופיעים מידת הפיזור, וכן ממוצע הדירוגים המחזורי, ביחס לכלל מפקדי המחזור:</w:t>
+        <w:t>חלק זה מציג את ממוצע הדירוגים שקיבלת, בתגובה לשאלה עד כמה מעוניינים הצוערים שלך להיות תחת פיקודך גם בעתיד</w:t>
+      </w:r>
+      <w:r>
+        <w:rPr>
+          <w:rFonts w:ascii="David" w:eastAsia="Assistant" w:hAnsi="David" w:cs="David" w:hint="cs"/>
+          <w:color w:val="000000"/>
+          <w:rtl/>
+          <w:lang w:val="en" w:eastAsia="en-IL"/>
+        </w:rPr>
+        <w:t xml:space="preserve"> בטווח 1-6</w:t>
+      </w:r>
+      <w:r>
+        <w:rPr>
+          <w:rFonts w:ascii="David" w:eastAsia="Assistant" w:hAnsi="David" w:cs="David"/>
+          <w:color w:val="000000"/>
+          <w:rtl/>
+          <w:lang w:val="en" w:eastAsia="en-IL"/>
+        </w:rPr>
+        <w:t>. לצד הממוצע האישי, מופיעים מידת הפיזור</w:t>
+      </w:r>
+      <w:r>
+        <w:rPr>
+          <w:rFonts w:ascii="David" w:eastAsia="Assistant" w:hAnsi="David" w:cs="David" w:hint="cs"/>
+          <w:color w:val="000000"/>
+          <w:rtl/>
+          <w:lang w:val="en" w:eastAsia="en-IL"/>
+        </w:rPr>
+        <w:t xml:space="preserve"> (</w:t>
+      </w:r>
+      <w:r>
+        <w:rPr>
+          <w:rFonts w:ascii="David" w:eastAsia="Assistant" w:hAnsi="David" w:cs="David"/>
+          <w:color w:val="000000"/>
+          <w:lang w:val="en" w:eastAsia="en-IL"/>
+        </w:rPr>
+        <w:t>(</w:t>
+      </w:r>
+      <w:r>
+        <w:rPr>
+          <w:rFonts w:ascii="David" w:eastAsia="Assistant" w:hAnsi="David" w:cs="David"/>
+          <w:color w:val="000000"/>
+          <w:lang w:eastAsia="en-IL"/>
+        </w:rPr>
+        <w:t>std</w:t>
+      </w:r>
+      <w:r>
+        <w:rPr>
+          <w:rFonts w:ascii="David" w:eastAsia="Assistant" w:hAnsi="David" w:cs="David"/>
+          <w:color w:val="000000"/>
+          <w:rtl/>
+          <w:lang w:val="en" w:eastAsia="en-IL"/>
+        </w:rPr>
+        <w:t>, וכן ממוצע הדירוגים המחזורי, ביחס לכלל מפקדי המחזור</w:t>
+      </w:r>
+      <w:r>
+        <w:rPr>
+          <w:rFonts w:ascii="David" w:eastAsia="Assistant" w:hAnsi="David" w:cs="David"/>
+          <w:color w:val="000000"/>
+          <w:lang w:val="en" w:eastAsia="en-IL"/>
+        </w:rPr>
+        <w:t>.</w:t>
+      </w:r>
+      <w:r>
+        <w:rPr>
+          <w:rFonts w:ascii="David" w:eastAsia="Assistant" w:hAnsi="David" w:cs="David" w:hint="cs"/>
+          <w:color w:val="000000"/>
+          <w:rtl/>
+          <w:lang w:val="en" w:eastAsia="en-IL"/>
+        </w:rPr>
+        <w:t xml:space="preserve"> הממוצע והפיזור יופיעו בהינתן </w:t>
+      </w:r>
+      <w:r>
+        <w:rPr>
+          <w:rFonts w:ascii="David" w:eastAsia="Assistant" w:hAnsi="David" w:cs="David" w:hint="cs"/>
+          <w:color w:val="000000"/>
+          <w:rtl/>
+          <w:lang w:val="en" w:eastAsia="en-IL"/>
+        </w:rPr>
+        <w:t>שלפחות 4 צוערים, מילאו את השאלה</w:t>
+      </w:r>
+      <w:r>
+        <w:rPr>
+          <w:rFonts w:ascii="David" w:eastAsia="Assistant" w:hAnsi="David" w:cs="David"/>
+          <w:color w:val="000000"/>
+          <w:rtl/>
+          <w:lang w:val="en" w:eastAsia="en-IL"/>
+        </w:rPr>
+        <w:t>:</w:t>
       </w:r>
     </w:p>
     <w:p>
@@ -5387,7 +5337,32 @@
                 <w:rtl/>
                 <w:lang w:val="en" w:eastAsia="en-IL"/>
               </w:rPr>
-              <w:t>ממוצע (במידה וענו על השאלה 4 צוערים ומעלה)</w:t>
+              <w:t xml:space="preserve">ממוצע </w:t>
+            </w:r>
+          </w:p>
+          <w:p>
+            <w:pPr>
+              <w:pBdr>
+                <w:top w:val="nil"/>
+                <w:left w:val="nil"/>
+                <w:bottom w:val="nil"/>
+                <w:right w:val="nil"/>
+                <w:between w:val="nil"/>
+              </w:pBdr>
+              <w:jc w:val="center"/>
+              <w:rPr>
+                <w:rFonts w:ascii="David" w:eastAsia="Assistant" w:hAnsi="David" w:cs="David"/>
+                <w:color w:val="000000"/>
+                <w:lang w:val="en" w:eastAsia="en-IL"/>
+              </w:rPr>
+            </w:pPr>
+            <w:r>
+              <w:rPr>
+                <w:rFonts w:ascii="David" w:eastAsia="Assistant" w:hAnsi="David" w:cs="David"/>
+                <w:color w:val="000000"/>
+                <w:lang w:val="en" w:eastAsia="en-IL"/>
+              </w:rPr>
+              <w:t>(1-6)</w:t>
             </w:r>
           </w:p>
         </w:tc>
@@ -5410,6 +5385,7 @@
               <w:rPr>
                 <w:rFonts w:ascii="David" w:eastAsia="Assistant" w:hAnsi="David" w:cs="David"/>
                 <w:color w:val="000000"/>
+                <w:rtl/>
                 <w:lang w:val="en" w:eastAsia="en-IL"/>
               </w:rPr>
             </w:pPr>
@@ -5421,6 +5397,31 @@
                 <w:lang w:val="en" w:eastAsia="en-IL"/>
               </w:rPr>
               <w:t>פיזור</w:t>
+            </w:r>
+          </w:p>
+          <w:p>
+            <w:pPr>
+              <w:pBdr>
+                <w:top w:val="nil"/>
+                <w:left w:val="nil"/>
+                <w:bottom w:val="nil"/>
+                <w:right w:val="nil"/>
+                <w:between w:val="nil"/>
+              </w:pBdr>
+              <w:jc w:val="center"/>
+              <w:rPr>
+                <w:rFonts w:ascii="David" w:eastAsia="Assistant" w:hAnsi="David" w:cs="David"/>
+                <w:color w:val="000000"/>
+                <w:lang w:eastAsia="en-IL"/>
+              </w:rPr>
+            </w:pPr>
+            <w:r>
+              <w:rPr>
+                <w:rFonts w:ascii="David" w:eastAsia="Assistant" w:hAnsi="David" w:cs="David"/>
+                <w:color w:val="000000"/>
+                <w:lang w:eastAsia="en-IL"/>
+              </w:rPr>
+              <w:t>(std)</w:t>
             </w:r>
           </w:p>
         </w:tc>
@@ -5456,6 +5457,31 @@
               <w:t>ממוצע מחזורי</w:t>
             </w:r>
           </w:p>
+          <w:p>
+            <w:pPr>
+              <w:pBdr>
+                <w:top w:val="nil"/>
+                <w:left w:val="nil"/>
+                <w:bottom w:val="nil"/>
+                <w:right w:val="nil"/>
+                <w:between w:val="nil"/>
+              </w:pBdr>
+              <w:jc w:val="center"/>
+              <w:rPr>
+                <w:rFonts w:ascii="David" w:eastAsia="Assistant" w:hAnsi="David" w:cs="David"/>
+                <w:color w:val="000000"/>
+                <w:lang w:val="en" w:eastAsia="en-IL"/>
+              </w:rPr>
+            </w:pPr>
+            <w:r>
+              <w:rPr>
+                <w:rFonts w:ascii="David" w:eastAsia="Assistant" w:hAnsi="David" w:cs="David"/>
+                <w:color w:val="000000"/>
+                <w:lang w:val="en" w:eastAsia="en-IL"/>
+              </w:rPr>
+              <w:t>(1-6)</w:t>
+            </w:r>
+          </w:p>
         </w:tc>
       </w:tr>
       <w:tr>
@@ -5662,16 +5688,6 @@
     </w:p>
     <w:p>
       <w:pPr>
-        <w:rPr>
-          <w:rFonts w:ascii="David" w:eastAsia="Assistant" w:hAnsi="David" w:cs="David"/>
-          <w:b/>
-          <w:highlight w:val="yellow"/>
-          <w:u w:val="single"/>
-        </w:rPr>
-      </w:pPr>
-    </w:p>
-    <w:p>
-      <w:pPr>
         <w:pStyle w:val="ListBullet"/>
         <w:numPr>
           <w:ilvl w:val="0"/>
@@ -5722,6 +5738,8 @@
       <w:r>
         <w:t xml:space="preserve"> %}</w:t>
       </w:r>
+      <w:bookmarkStart w:id="1" w:name="_GoBack"/>
+      <w:bookmarkEnd w:id="1"/>
     </w:p>
     <w:sectPr>
       <w:headerReference w:type="even" r:id="rId12"/>
@@ -5767,27 +5785,6 @@
       <w:jc w:val="center"/>
       <w:rPr>
         <w:rFonts w:cs="David"/>
-        <w:sz w:val="18"/>
-        <w:szCs w:val="20"/>
-        <w:rtl/>
-      </w:rPr>
-    </w:pPr>
-    <w:r>
-      <w:rPr>
-        <w:rFonts w:cs="David"/>
-        <w:sz w:val="18"/>
-        <w:szCs w:val="20"/>
-        <w:rtl/>
-      </w:rPr>
-      <w:t>- פנימי -</w:t>
-    </w:r>
-  </w:p>
-  <w:p>
-    <w:pPr>
-      <w:pStyle w:val="Footer"/>
-      <w:jc w:val="center"/>
-      <w:rPr>
-        <w:rFonts w:cs="David"/>
         <w:sz w:val="20"/>
         <w:szCs w:val="20"/>
         <w:u w:val="single"/>
@@ -5796,12 +5793,12 @@
     <w:r>
       <w:rPr>
         <w:rFonts w:cs="David" w:hint="cs"/>
-        <w:sz w:val="18"/>
+        <w:sz w:val="20"/>
         <w:szCs w:val="20"/>
         <w:u w:val="single"/>
         <w:rtl/>
       </w:rPr>
-      <w:t>בלמ"ס</w:t>
+      <w:t>סודי - אישי</w:t>
     </w:r>
   </w:p>
 </w:ftr>
@@ -5967,68 +5964,12 @@
   <w:p>
     <w:pPr>
       <w:pStyle w:val="Footer"/>
-      <w:rPr>
-        <w:rFonts w:cs="David"/>
-        <w:sz w:val="18"/>
-        <w:szCs w:val="20"/>
-        <w:rtl/>
-      </w:rPr>
-    </w:pPr>
-  </w:p>
-  <w:p>
-    <w:pPr>
-      <w:pStyle w:val="Footer"/>
-      <w:jc w:val="center"/>
-      <w:rPr>
-        <w:rFonts w:cs="David"/>
-        <w:sz w:val="18"/>
-        <w:szCs w:val="20"/>
-        <w:rtl/>
-      </w:rPr>
-    </w:pPr>
-    <w:r>
-      <w:rPr>
-        <w:rFonts w:cs="David"/>
-        <w:sz w:val="18"/>
-        <w:szCs w:val="20"/>
-        <w:rtl/>
-      </w:rPr>
-      <w:t>- פנימי -</w:t>
-    </w:r>
-  </w:p>
-  <w:p>
-    <w:pPr>
-      <w:pStyle w:val="Footer"/>
-      <w:jc w:val="center"/>
-      <w:rPr>
-        <w:rFonts w:cs="David"/>
-        <w:sz w:val="18"/>
-        <w:szCs w:val="20"/>
-        <w:u w:val="single"/>
-        <w:rtl/>
-      </w:rPr>
-    </w:pPr>
-    <w:r>
-      <w:rPr>
-        <w:rFonts w:cs="David" w:hint="cs"/>
-        <w:sz w:val="18"/>
-        <w:szCs w:val="20"/>
-        <w:u w:val="single"/>
-        <w:rtl/>
-      </w:rPr>
-      <w:t>בלמ"ס</w:t>
-    </w:r>
-  </w:p>
-  <w:p>
-    <w:pPr>
-      <w:pStyle w:val="Footer"/>
       <w:jc w:val="center"/>
       <w:rPr>
         <w:rFonts w:cs="David"/>
         <w:sz w:val="20"/>
         <w:szCs w:val="20"/>
         <w:u w:val="single"/>
-        <w:rtl/>
       </w:rPr>
     </w:pPr>
     <w:r>
@@ -6039,27 +5980,28 @@
         <w:u w:val="single"/>
         <w:rtl/>
       </w:rPr>
-      <w:t>סודי אישי לאחר מילוי</w:t>
+      <w:t>סודי</w:t>
     </w:r>
-  </w:p>
-  <w:p>
-    <w:pPr>
-      <w:pStyle w:val="Header"/>
-      <w:jc w:val="center"/>
-      <w:rPr>
+    <w:r>
+      <w:rPr>
+        <w:rFonts w:cs="David" w:hint="cs"/>
+        <w:sz w:val="20"/>
+        <w:szCs w:val="20"/>
         <w:u w:val="single"/>
         <w:rtl/>
       </w:rPr>
-    </w:pPr>
-  </w:p>
-  <w:p>
-    <w:pPr>
-      <w:pStyle w:val="Header"/>
-      <w:rPr>
-        <w:szCs w:val="10"/>
+      <w:t xml:space="preserve"> -</w:t>
+    </w:r>
+    <w:r>
+      <w:rPr>
+        <w:rFonts w:cs="David" w:hint="cs"/>
+        <w:sz w:val="20"/>
+        <w:szCs w:val="20"/>
         <w:u w:val="single"/>
-      </w:rPr>
-    </w:pPr>
+        <w:rtl/>
+      </w:rPr>
+      <w:t xml:space="preserve"> אישי</w:t>
+    </w:r>
   </w:p>
 </w:hdr>
 </file>
@@ -8352,6 +8294,158 @@
     </w:lvl>
   </w:abstractNum>
   <w:abstractNum w:abstractNumId="21" w15:restartNumberingAfterBreak="0">
+    <w:nsid w:val="5BBB5E88"/>
+    <w:multiLevelType w:val="multilevel"/>
+    <w:tmpl w:val="AF90C1B0"/>
+    <w:lvl w:ilvl="0">
+      <w:start w:val="1"/>
+      <w:numFmt w:val="decimal"/>
+      <w:lvlText w:val="%1."/>
+      <w:lvlJc w:val="left"/>
+      <w:pPr>
+        <w:tabs>
+          <w:tab w:val="num" w:pos="340"/>
+        </w:tabs>
+        <w:ind w:left="340" w:hanging="340"/>
+      </w:pPr>
+      <w:rPr>
+        <w:rFonts w:hint="default"/>
+        <w:b w:val="0"/>
+        <w:bCs w:val="0"/>
+        <w:szCs w:val="24"/>
+        <w:lang w:bidi="he-IL"/>
+      </w:rPr>
+    </w:lvl>
+    <w:lvl w:ilvl="1">
+      <w:start w:val="1"/>
+      <w:numFmt w:val="hebrew1"/>
+      <w:lvlText w:val="%2."/>
+      <w:lvlJc w:val="center"/>
+      <w:pPr>
+        <w:tabs>
+          <w:tab w:val="num" w:pos="794"/>
+        </w:tabs>
+        <w:ind w:left="794" w:hanging="340"/>
+      </w:pPr>
+      <w:rPr>
+        <w:rFonts w:cs="David" w:hint="default"/>
+        <w:b w:val="0"/>
+        <w:bCs w:val="0"/>
+        <w:szCs w:val="24"/>
+        <w:lang w:val="en-US"/>
+      </w:rPr>
+    </w:lvl>
+    <w:lvl w:ilvl="2">
+      <w:start w:val="1"/>
+      <w:numFmt w:val="decimal"/>
+      <w:lvlText w:val="%3)"/>
+      <w:lvlJc w:val="left"/>
+      <w:pPr>
+        <w:ind w:left="1154" w:hanging="360"/>
+      </w:pPr>
+      <w:rPr>
+        <w:b w:val="0"/>
+        <w:bCs w:val="0"/>
+      </w:rPr>
+    </w:lvl>
+    <w:lvl w:ilvl="3">
+      <w:start w:val="1"/>
+      <w:numFmt w:val="hebrew1"/>
+      <w:lvlText w:val="%4)"/>
+      <w:lvlJc w:val="left"/>
+      <w:pPr>
+        <w:ind w:left="1607" w:hanging="360"/>
+      </w:pPr>
+      <w:rPr>
+        <w:rFonts w:hint="default"/>
+        <w:b w:val="0"/>
+        <w:bCs w:val="0"/>
+      </w:rPr>
+    </w:lvl>
+    <w:lvl w:ilvl="4">
+      <w:start w:val="1"/>
+      <w:numFmt w:val="decimal"/>
+      <w:lvlText w:val="%5."/>
+      <w:lvlJc w:val="left"/>
+      <w:pPr>
+        <w:tabs>
+          <w:tab w:val="num" w:pos="1928"/>
+        </w:tabs>
+        <w:ind w:left="1928" w:hanging="340"/>
+      </w:pPr>
+      <w:rPr>
+        <w:rFonts w:hint="default"/>
+        <w:bCs w:val="0"/>
+        <w:iCs w:val="0"/>
+        <w:szCs w:val="24"/>
+      </w:rPr>
+    </w:lvl>
+    <w:lvl w:ilvl="5">
+      <w:start w:val="1"/>
+      <w:numFmt w:val="hebrew1"/>
+      <w:lvlText w:val="%6."/>
+      <w:lvlJc w:val="center"/>
+      <w:pPr>
+        <w:tabs>
+          <w:tab w:val="num" w:pos="2381"/>
+        </w:tabs>
+        <w:ind w:left="2381" w:hanging="340"/>
+      </w:pPr>
+      <w:rPr>
+        <w:rFonts w:cs="David" w:hint="default"/>
+        <w:szCs w:val="24"/>
+      </w:rPr>
+    </w:lvl>
+    <w:lvl w:ilvl="6">
+      <w:start w:val="1"/>
+      <w:numFmt w:val="decimal"/>
+      <w:lvlText w:val="%7."/>
+      <w:lvlJc w:val="left"/>
+      <w:pPr>
+        <w:tabs>
+          <w:tab w:val="num" w:pos="2722"/>
+        </w:tabs>
+        <w:ind w:left="2722" w:hanging="346"/>
+      </w:pPr>
+      <w:rPr>
+        <w:rFonts w:cs="David" w:hint="default"/>
+        <w:szCs w:val="24"/>
+      </w:rPr>
+    </w:lvl>
+    <w:lvl w:ilvl="7">
+      <w:start w:val="1"/>
+      <w:numFmt w:val="hebrew1"/>
+      <w:lvlText w:val="%8."/>
+      <w:lvlJc w:val="left"/>
+      <w:pPr>
+        <w:tabs>
+          <w:tab w:val="num" w:pos="3168"/>
+        </w:tabs>
+        <w:ind w:left="3168" w:hanging="475"/>
+      </w:pPr>
+      <w:rPr>
+        <w:rFonts w:cs="David" w:hint="default"/>
+        <w:szCs w:val="24"/>
+      </w:rPr>
+    </w:lvl>
+    <w:lvl w:ilvl="8">
+      <w:start w:val="1"/>
+      <w:numFmt w:val="decimal"/>
+      <w:lvlText w:val="%9."/>
+      <w:lvlJc w:val="right"/>
+      <w:pPr>
+        <w:tabs>
+          <w:tab w:val="num" w:pos="3485"/>
+        </w:tabs>
+        <w:ind w:left="3485" w:hanging="173"/>
+      </w:pPr>
+      <w:rPr>
+        <w:rFonts w:cs="David" w:hint="default"/>
+        <w:szCs w:val="24"/>
+      </w:rPr>
+    </w:lvl>
+  </w:abstractNum>
+  <w:abstractNum w:abstractNumId="22" w15:restartNumberingAfterBreak="0">
     <w:nsid w:val="5BD41A5C"/>
     <w:multiLevelType w:val="hybridMultilevel"/>
     <w:tmpl w:val="C83073C8"/>
@@ -8499,7 +8593,7 @@
       </w:rPr>
     </w:lvl>
   </w:abstractNum>
-  <w:abstractNum w:abstractNumId="22" w15:restartNumberingAfterBreak="0">
+  <w:abstractNum w:abstractNumId="23" w15:restartNumberingAfterBreak="0">
     <w:nsid w:val="5ED90536"/>
     <w:multiLevelType w:val="hybridMultilevel"/>
     <w:tmpl w:val="50729F2E"/>
@@ -8614,7 +8708,7 @@
       </w:rPr>
     </w:lvl>
   </w:abstractNum>
-  <w:abstractNum w:abstractNumId="23" w15:restartNumberingAfterBreak="0">
+  <w:abstractNum w:abstractNumId="24" w15:restartNumberingAfterBreak="0">
     <w:nsid w:val="680F58D2"/>
     <w:multiLevelType w:val="hybridMultilevel"/>
     <w:tmpl w:val="854C5EC2"/>
@@ -8739,7 +8833,7 @@
       </w:pPr>
     </w:lvl>
   </w:abstractNum>
-  <w:abstractNum w:abstractNumId="24" w15:restartNumberingAfterBreak="0">
+  <w:abstractNum w:abstractNumId="25" w15:restartNumberingAfterBreak="0">
     <w:nsid w:val="7E3761E9"/>
     <w:multiLevelType w:val="hybridMultilevel"/>
     <w:tmpl w:val="C83073C8"/>
@@ -8918,7 +9012,7 @@
     <w:abstractNumId w:val="14"/>
   </w:num>
   <w:num w:numId="11">
-    <w:abstractNumId w:val="22"/>
+    <w:abstractNumId w:val="23"/>
   </w:num>
   <w:num w:numId="12">
     <w:abstractNumId w:val="6"/>
@@ -8927,10 +9021,10 @@
     <w:abstractNumId w:val="16"/>
   </w:num>
   <w:num w:numId="14">
-    <w:abstractNumId w:val="21"/>
+    <w:abstractNumId w:val="22"/>
   </w:num>
   <w:num w:numId="15">
-    <w:abstractNumId w:val="24"/>
+    <w:abstractNumId w:val="25"/>
   </w:num>
   <w:num w:numId="16">
     <w:abstractNumId w:val="11"/>
@@ -8981,7 +9075,7 @@
     </w:lvlOverride>
   </w:num>
   <w:num w:numId="23">
-    <w:abstractNumId w:val="23"/>
+    <w:abstractNumId w:val="24"/>
   </w:num>
   <w:num w:numId="24">
     <w:abstractNumId w:val="0"/>
@@ -8991,6 +9085,9 @@
   </w:num>
   <w:num w:numId="26">
     <w:abstractNumId w:val="8"/>
+  </w:num>
+  <w:num w:numId="27">
+    <w:abstractNumId w:val="21"/>
   </w:num>
 </w:numbering>
 </file>
@@ -9475,6 +9572,7 @@
   <w:style w:type="character" w:default="1" w:styleId="DefaultParagraphFont">
     <w:name w:val="Default Paragraph Font"/>
     <w:uiPriority w:val="1"/>
+    <w:semiHidden/>
     <w:unhideWhenUsed/>
   </w:style>
   <w:style w:type="table" w:default="1" w:styleId="TableNormal">
@@ -10091,15 +10189,6 @@
 </file>
 
 <file path=customXml/item1.xml><?xml version="1.0" encoding="utf-8"?>
-<?mso-contentType ?>
-<FormTemplates xmlns="http://schemas.microsoft.com/sharepoint/v3/contenttype/forms">
-  <Display>DocumentLibraryForm</Display>
-  <Edit>DocumentLibraryForm</Edit>
-  <New>DocumentLibraryForm</New>
-</FormTemplates>
-</file>
-
-<file path=customXml/item2.xml><?xml version="1.0" encoding="utf-8"?>
 <p:properties xmlns:p="http://schemas.microsoft.com/office/2006/metadata/properties" xmlns:xsi="http://www.w3.org/2001/XMLSchema-instance" xmlns:pc="http://schemas.microsoft.com/office/infopath/2007/PartnerControls">
   <documentManagement>
     <lcf76f155ced4ddcb4097134ff3c332f xmlns="51f4ba14-2bd1-4d1e-bab8-1d13b35002c5">
@@ -10110,6 +10199,15 @@
     <_ip_UnifiedCompliancePolicyProperties xmlns="http://schemas.microsoft.com/sharepoint/v3" xsi:nil="true"/>
   </documentManagement>
 </p:properties>
+</file>
+
+<file path=customXml/item2.xml><?xml version="1.0" encoding="utf-8"?>
+<?mso-contentType ?>
+<FormTemplates xmlns="http://schemas.microsoft.com/sharepoint/v3/contenttype/forms">
+  <Display>DocumentLibraryForm</Display>
+  <Edit>DocumentLibraryForm</Edit>
+  <New>DocumentLibraryForm</New>
+</FormTemplates>
 </file>
 
 <file path=customXml/item3.xml><?xml version="1.0" encoding="utf-8"?>
@@ -10357,14 +10455,6 @@
 </file>
 
 <file path=customXml/itemProps1.xml><?xml version="1.0" encoding="utf-8"?>
-<ds:datastoreItem xmlns:ds="http://schemas.openxmlformats.org/officeDocument/2006/customXml" ds:itemID="{4E8111F7-A3DC-468A-BE09-FFAFD5957A54}">
-  <ds:schemaRefs>
-    <ds:schemaRef ds:uri="http://schemas.microsoft.com/sharepoint/v3/contenttype/forms"/>
-  </ds:schemaRefs>
-</ds:datastoreItem>
-</file>
-
-<file path=customXml/itemProps2.xml><?xml version="1.0" encoding="utf-8"?>
 <ds:datastoreItem xmlns:ds="http://schemas.openxmlformats.org/officeDocument/2006/customXml" ds:itemID="{4F56D782-4E38-42CE-93E4-8BB9385189A0}">
   <ds:schemaRefs>
     <ds:schemaRef ds:uri="http://schemas.microsoft.com/office/2006/metadata/properties"/>
@@ -10372,6 +10462,14 @@
     <ds:schemaRef ds:uri="51f4ba14-2bd1-4d1e-bab8-1d13b35002c5"/>
     <ds:schemaRef ds:uri="a24f5c17-8730-4db8-98df-3ed2e6cfc2ac"/>
     <ds:schemaRef ds:uri="http://schemas.microsoft.com/sharepoint/v3"/>
+  </ds:schemaRefs>
+</ds:datastoreItem>
+</file>
+
+<file path=customXml/itemProps2.xml><?xml version="1.0" encoding="utf-8"?>
+<ds:datastoreItem xmlns:ds="http://schemas.openxmlformats.org/officeDocument/2006/customXml" ds:itemID="{4E8111F7-A3DC-468A-BE09-FFAFD5957A54}">
+  <ds:schemaRefs>
+    <ds:schemaRef ds:uri="http://schemas.microsoft.com/sharepoint/v3/contenttype/forms"/>
   </ds:schemaRefs>
 </ds:datastoreItem>
 </file>
@@ -10397,7 +10495,7 @@
 </file>
 
 <file path=customXml/itemProps4.xml><?xml version="1.0" encoding="utf-8"?>
-<ds:datastoreItem xmlns:ds="http://schemas.openxmlformats.org/officeDocument/2006/customXml" ds:itemID="{F9B09DC3-1A12-4848-AC9E-AEE88B06C65B}">
+<ds:datastoreItem xmlns:ds="http://schemas.openxmlformats.org/officeDocument/2006/customXml" ds:itemID="{8B65C3D6-C5AC-4C66-996B-EE8DB87FB4B1}">
   <ds:schemaRefs>
     <ds:schemaRef ds:uri="http://schemas.openxmlformats.org/officeDocument/2006/bibliography"/>
   </ds:schemaRefs>

</xml_diff>

<commit_message>
creates word and Excel documents with README file
</commit_message>
<xml_diff>
--- a/new_template2.docx
+++ b/new_template2.docx
@@ -19,6 +19,7 @@
       <w:r>
         <w:rPr>
           <w:noProof/>
+          <w:u w:val="none"/>
         </w:rPr>
         <w:drawing>
           <wp:anchor distT="0" distB="0" distL="114300" distR="114300" simplePos="0" relativeHeight="251658240" behindDoc="0" locked="0" layoutInCell="1" allowOverlap="1" wp14:anchorId="476BB839" wp14:editId="0A873090">
@@ -121,6 +122,7 @@
           <w:b/>
           <w:bCs/>
           <w:szCs w:val="20"/>
+          <w:u w:val="none"/>
           <w:rtl/>
         </w:rPr>
         <w:t>תכנית</w:t>
@@ -130,6 +132,7 @@
           <w:b/>
           <w:bCs/>
           <w:szCs w:val="20"/>
+          <w:u w:val="none"/>
           <w:rtl/>
         </w:rPr>
         <w:t xml:space="preserve"> תלפיות</w:t>
@@ -468,6 +471,8 @@
         </w:rPr>
         <w:t>חוזקותיך</w:t>
       </w:r>
+      <w:bookmarkStart w:id="0" w:name="_GoBack"/>
+      <w:bookmarkEnd w:id="0"/>
       <w:proofErr w:type="spellEnd"/>
       <w:r>
         <w:rPr>
@@ -2046,13 +2051,13 @@
         <w:ind w:left="357"/>
         <w:rPr>
           <w:rFonts w:ascii="David" w:eastAsia="Assistant" w:hAnsi="David" w:cs="David"/>
-          <w:b/>
+          <w:bCs/>
         </w:rPr>
       </w:pPr>
       <w:r>
         <w:rPr>
           <w:rFonts w:ascii="David" w:eastAsia="Assistant" w:hAnsi="David" w:cs="David"/>
-          <w:b/>
+          <w:bCs/>
           <w:rtl/>
         </w:rPr>
         <w:t>נקודות חוזקה בתחום הפיקוד</w:t>
@@ -2060,7 +2065,7 @@
       <w:r>
         <w:rPr>
           <w:rFonts w:ascii="David" w:eastAsia="Assistant" w:hAnsi="David" w:cs="David"/>
-          <w:b/>
+          <w:bCs/>
           <w:rtl/>
         </w:rPr>
         <w:t>:</w:t>
@@ -2152,13 +2157,13 @@
         <w:jc w:val="left"/>
         <w:rPr>
           <w:rFonts w:eastAsia="Assistant"/>
-          <w:b/>
+          <w:bCs/>
         </w:rPr>
       </w:pPr>
       <w:r>
         <w:rPr>
           <w:rFonts w:eastAsia="Assistant"/>
-          <w:b/>
+          <w:bCs/>
           <w:rtl/>
         </w:rPr>
         <w:t>נקודות חולשה בתחום הפיקוד</w:t>
@@ -2166,7 +2171,7 @@
       <w:r>
         <w:rPr>
           <w:rFonts w:eastAsia="Assistant" w:hint="cs"/>
-          <w:b/>
+          <w:bCs/>
           <w:rtl/>
         </w:rPr>
         <w:t>:</w:t>
@@ -2984,14 +2989,14 @@
         <w:ind w:left="357"/>
         <w:rPr>
           <w:rFonts w:ascii="David" w:eastAsia="Assistant" w:hAnsi="David" w:cs="David"/>
-          <w:b/>
+          <w:bCs/>
           <w:rtl/>
         </w:rPr>
       </w:pPr>
       <w:r>
         <w:rPr>
           <w:rFonts w:ascii="David" w:eastAsia="Assistant" w:hAnsi="David" w:cs="David"/>
-          <w:b/>
+          <w:bCs/>
           <w:rtl/>
         </w:rPr>
         <w:t>נקודות חוזקה בתחום הנוכחות והמעורבות</w:t>
@@ -2999,7 +3004,7 @@
       <w:r>
         <w:rPr>
           <w:rFonts w:ascii="David" w:eastAsia="Assistant" w:hAnsi="David" w:cs="David" w:hint="cs"/>
-          <w:b/>
+          <w:bCs/>
           <w:rtl/>
         </w:rPr>
         <w:t>:</w:t>
@@ -3080,14 +3085,14 @@
         <w:ind w:left="357"/>
         <w:rPr>
           <w:rFonts w:ascii="David" w:eastAsia="Assistant" w:hAnsi="David" w:cs="David"/>
-          <w:b/>
+          <w:bCs/>
           <w:rtl/>
         </w:rPr>
       </w:pPr>
       <w:r>
         <w:rPr>
           <w:rFonts w:ascii="David" w:eastAsia="Assistant" w:hAnsi="David" w:cs="David"/>
-          <w:b/>
+          <w:bCs/>
           <w:rtl/>
         </w:rPr>
         <w:t>נקודות חולשה בתחום הנוכחות והמעורבות</w:t>
@@ -3095,7 +3100,7 @@
       <w:r>
         <w:rPr>
           <w:rFonts w:ascii="David" w:eastAsia="Assistant" w:hAnsi="David" w:cs="David" w:hint="cs"/>
-          <w:b/>
+          <w:bCs/>
           <w:rtl/>
         </w:rPr>
         <w:t>:</w:t>
@@ -3898,13 +3903,13 @@
         <w:ind w:left="357"/>
         <w:rPr>
           <w:rFonts w:ascii="David" w:eastAsia="Assistant" w:hAnsi="David" w:cs="David"/>
-          <w:b/>
+          <w:bCs/>
         </w:rPr>
       </w:pPr>
       <w:r>
         <w:rPr>
           <w:rFonts w:ascii="David" w:eastAsia="Assistant" w:hAnsi="David" w:cs="David"/>
-          <w:b/>
+          <w:bCs/>
           <w:rtl/>
         </w:rPr>
         <w:t>נקודות חוזקה בתחום היחס האישי</w:t>
@@ -3912,7 +3917,7 @@
       <w:r>
         <w:rPr>
           <w:rFonts w:ascii="David" w:eastAsia="Assistant" w:hAnsi="David" w:cs="David" w:hint="cs"/>
-          <w:b/>
+          <w:bCs/>
           <w:rtl/>
         </w:rPr>
         <w:t>:</w:t>
@@ -3997,14 +4002,14 @@
         <w:ind w:left="357"/>
         <w:rPr>
           <w:rFonts w:ascii="David" w:eastAsia="Assistant" w:hAnsi="David" w:cs="David"/>
-          <w:b/>
+          <w:bCs/>
           <w:rtl/>
         </w:rPr>
       </w:pPr>
       <w:r>
         <w:rPr>
           <w:rFonts w:ascii="David" w:eastAsia="Assistant" w:hAnsi="David" w:cs="David"/>
-          <w:b/>
+          <w:bCs/>
           <w:rtl/>
         </w:rPr>
         <w:t>נקודות חולשה בתחום היחס האישי</w:t>
@@ -4012,7 +4017,7 @@
       <w:r>
         <w:rPr>
           <w:rFonts w:ascii="David" w:eastAsia="Assistant" w:hAnsi="David" w:cs="David" w:hint="cs"/>
-          <w:b/>
+          <w:bCs/>
           <w:rtl/>
         </w:rPr>
         <w:t>:</w:t>
@@ -4136,7 +4141,7 @@
           <w:lang w:val="en" w:eastAsia="en-IL"/>
         </w:rPr>
       </w:pPr>
-      <w:bookmarkStart w:id="0" w:name="_Hlk213947915"/>
+      <w:bookmarkStart w:id="1" w:name="_Hlk213947915"/>
       <w:r>
         <w:rPr>
           <w:rFonts w:ascii="David" w:eastAsia="Assistant" w:hAnsi="David" w:cs="David"/>
@@ -4195,7 +4200,7 @@
         </w:rPr>
         <w:t>הטבלה מציגה כמה מתוך הצוערים סימנו כל היגד כנכון לגביך, את שיעורם באחוזים, ואת האחוז הממוצע המחזורי:</w:t>
       </w:r>
-      <w:bookmarkEnd w:id="0"/>
+      <w:bookmarkEnd w:id="1"/>
     </w:p>
     <w:tbl>
       <w:tblPr>
@@ -4860,14 +4865,14 @@
         <w:ind w:left="357"/>
         <w:rPr>
           <w:rFonts w:ascii="David" w:eastAsia="Assistant" w:hAnsi="David" w:cs="David"/>
-          <w:b/>
+          <w:bCs/>
           <w:rtl/>
         </w:rPr>
       </w:pPr>
       <w:r>
         <w:rPr>
           <w:rFonts w:ascii="David" w:eastAsia="Assistant" w:hAnsi="David" w:cs="David"/>
-          <w:b/>
+          <w:bCs/>
           <w:rtl/>
         </w:rPr>
         <w:t xml:space="preserve">נקודות חוזקה בתחום </w:t>
@@ -4876,7 +4881,7 @@
       <w:r>
         <w:rPr>
           <w:rFonts w:ascii="David" w:eastAsia="Assistant" w:hAnsi="David" w:cs="David"/>
-          <w:b/>
+          <w:bCs/>
           <w:rtl/>
         </w:rPr>
         <w:t>אתגור</w:t>
@@ -4885,7 +4890,7 @@
       <w:r>
         <w:rPr>
           <w:rFonts w:ascii="David" w:eastAsia="Assistant" w:hAnsi="David" w:cs="David"/>
-          <w:b/>
+          <w:bCs/>
           <w:rtl/>
         </w:rPr>
         <w:t xml:space="preserve"> ופיתוח מקצועי</w:t>
@@ -4893,7 +4898,7 @@
       <w:r>
         <w:rPr>
           <w:rFonts w:ascii="David" w:eastAsia="Assistant" w:hAnsi="David" w:cs="David" w:hint="cs"/>
-          <w:b/>
+          <w:bCs/>
           <w:rtl/>
         </w:rPr>
         <w:t>:</w:t>
@@ -4974,14 +4979,14 @@
         <w:ind w:left="357"/>
         <w:rPr>
           <w:rFonts w:ascii="David" w:eastAsia="Assistant" w:hAnsi="David" w:cs="David"/>
-          <w:b/>
+          <w:bCs/>
           <w:rtl/>
         </w:rPr>
       </w:pPr>
       <w:r>
         <w:rPr>
           <w:rFonts w:ascii="David" w:eastAsia="Assistant" w:hAnsi="David" w:cs="David"/>
-          <w:b/>
+          <w:bCs/>
           <w:rtl/>
         </w:rPr>
         <w:t xml:space="preserve">נקודות חולשה בתחום </w:t>
@@ -4990,7 +4995,7 @@
       <w:r>
         <w:rPr>
           <w:rFonts w:ascii="David" w:eastAsia="Assistant" w:hAnsi="David" w:cs="David"/>
-          <w:b/>
+          <w:bCs/>
           <w:rtl/>
         </w:rPr>
         <w:t>אתגור</w:t>
@@ -4999,7 +5004,7 @@
       <w:r>
         <w:rPr>
           <w:rFonts w:ascii="David" w:eastAsia="Assistant" w:hAnsi="David" w:cs="David"/>
-          <w:b/>
+          <w:bCs/>
           <w:rtl/>
         </w:rPr>
         <w:t xml:space="preserve"> ופיתוח מקצועי</w:t>
@@ -5007,7 +5012,7 @@
       <w:r>
         <w:rPr>
           <w:rFonts w:ascii="David" w:eastAsia="Assistant" w:hAnsi="David" w:cs="David" w:hint="cs"/>
-          <w:b/>
+          <w:bCs/>
           <w:rtl/>
         </w:rPr>
         <w:t>:</w:t>
@@ -5674,13 +5679,13 @@
       <w:pPr>
         <w:rPr>
           <w:rFonts w:ascii="David" w:eastAsia="Assistant" w:hAnsi="David" w:cs="David"/>
-          <w:b/>
+          <w:bCs/>
         </w:rPr>
       </w:pPr>
       <w:r>
         <w:rPr>
           <w:rFonts w:ascii="David" w:eastAsia="Assistant" w:hAnsi="David" w:cs="David"/>
-          <w:b/>
+          <w:bCs/>
           <w:rtl/>
         </w:rPr>
         <w:t>תגובות מילוליות:</w:t>
@@ -5738,8 +5743,6 @@
       <w:r>
         <w:t xml:space="preserve"> %}</w:t>
       </w:r>
-      <w:bookmarkStart w:id="1" w:name="_GoBack"/>
-      <w:bookmarkEnd w:id="1"/>
     </w:p>
     <w:sectPr>
       <w:headerReference w:type="even" r:id="rId12"/>
@@ -10189,6 +10192,15 @@
 </file>
 
 <file path=customXml/item1.xml><?xml version="1.0" encoding="utf-8"?>
+<?mso-contentType ?>
+<FormTemplates xmlns="http://schemas.microsoft.com/sharepoint/v3/contenttype/forms">
+  <Display>DocumentLibraryForm</Display>
+  <Edit>DocumentLibraryForm</Edit>
+  <New>DocumentLibraryForm</New>
+</FormTemplates>
+</file>
+
+<file path=customXml/item2.xml><?xml version="1.0" encoding="utf-8"?>
 <p:properties xmlns:p="http://schemas.microsoft.com/office/2006/metadata/properties" xmlns:xsi="http://www.w3.org/2001/XMLSchema-instance" xmlns:pc="http://schemas.microsoft.com/office/infopath/2007/PartnerControls">
   <documentManagement>
     <lcf76f155ced4ddcb4097134ff3c332f xmlns="51f4ba14-2bd1-4d1e-bab8-1d13b35002c5">
@@ -10199,15 +10211,6 @@
     <_ip_UnifiedCompliancePolicyProperties xmlns="http://schemas.microsoft.com/sharepoint/v3" xsi:nil="true"/>
   </documentManagement>
 </p:properties>
-</file>
-
-<file path=customXml/item2.xml><?xml version="1.0" encoding="utf-8"?>
-<?mso-contentType ?>
-<FormTemplates xmlns="http://schemas.microsoft.com/sharepoint/v3/contenttype/forms">
-  <Display>DocumentLibraryForm</Display>
-  <Edit>DocumentLibraryForm</Edit>
-  <New>DocumentLibraryForm</New>
-</FormTemplates>
 </file>
 
 <file path=customXml/item3.xml><?xml version="1.0" encoding="utf-8"?>
@@ -10455,6 +10458,14 @@
 </file>
 
 <file path=customXml/itemProps1.xml><?xml version="1.0" encoding="utf-8"?>
+<ds:datastoreItem xmlns:ds="http://schemas.openxmlformats.org/officeDocument/2006/customXml" ds:itemID="{4E8111F7-A3DC-468A-BE09-FFAFD5957A54}">
+  <ds:schemaRefs>
+    <ds:schemaRef ds:uri="http://schemas.microsoft.com/sharepoint/v3/contenttype/forms"/>
+  </ds:schemaRefs>
+</ds:datastoreItem>
+</file>
+
+<file path=customXml/itemProps2.xml><?xml version="1.0" encoding="utf-8"?>
 <ds:datastoreItem xmlns:ds="http://schemas.openxmlformats.org/officeDocument/2006/customXml" ds:itemID="{4F56D782-4E38-42CE-93E4-8BB9385189A0}">
   <ds:schemaRefs>
     <ds:schemaRef ds:uri="http://schemas.microsoft.com/office/2006/metadata/properties"/>
@@ -10462,14 +10473,6 @@
     <ds:schemaRef ds:uri="51f4ba14-2bd1-4d1e-bab8-1d13b35002c5"/>
     <ds:schemaRef ds:uri="a24f5c17-8730-4db8-98df-3ed2e6cfc2ac"/>
     <ds:schemaRef ds:uri="http://schemas.microsoft.com/sharepoint/v3"/>
-  </ds:schemaRefs>
-</ds:datastoreItem>
-</file>
-
-<file path=customXml/itemProps2.xml><?xml version="1.0" encoding="utf-8"?>
-<ds:datastoreItem xmlns:ds="http://schemas.openxmlformats.org/officeDocument/2006/customXml" ds:itemID="{4E8111F7-A3DC-468A-BE09-FFAFD5957A54}">
-  <ds:schemaRefs>
-    <ds:schemaRef ds:uri="http://schemas.microsoft.com/sharepoint/v3/contenttype/forms"/>
   </ds:schemaRefs>
 </ds:datastoreItem>
 </file>
@@ -10495,7 +10498,7 @@
 </file>
 
 <file path=customXml/itemProps4.xml><?xml version="1.0" encoding="utf-8"?>
-<ds:datastoreItem xmlns:ds="http://schemas.openxmlformats.org/officeDocument/2006/customXml" ds:itemID="{8B65C3D6-C5AC-4C66-996B-EE8DB87FB4B1}">
+<ds:datastoreItem xmlns:ds="http://schemas.openxmlformats.org/officeDocument/2006/customXml" ds:itemID="{6F31777F-8A1B-4A35-B673-49F042AE175D}">
   <ds:schemaRefs>
     <ds:schemaRef ds:uri="http://schemas.openxmlformats.org/officeDocument/2006/bibliography"/>
   </ds:schemaRefs>

</xml_diff>

<commit_message>
a small bag fixed
</commit_message>
<xml_diff>
--- a/new_template2.docx
+++ b/new_template2.docx
@@ -471,8 +471,6 @@
         </w:rPr>
         <w:t>חוזקותיך</w:t>
       </w:r>
-      <w:bookmarkStart w:id="0" w:name="_GoBack"/>
-      <w:bookmarkEnd w:id="0"/>
       <w:proofErr w:type="spellEnd"/>
       <w:r>
         <w:rPr>
@@ -4141,7 +4139,7 @@
           <w:lang w:val="en" w:eastAsia="en-IL"/>
         </w:rPr>
       </w:pPr>
-      <w:bookmarkStart w:id="1" w:name="_Hlk213947915"/>
+      <w:bookmarkStart w:id="0" w:name="_Hlk213947915"/>
       <w:r>
         <w:rPr>
           <w:rFonts w:ascii="David" w:eastAsia="Assistant" w:hAnsi="David" w:cs="David"/>
@@ -4200,7 +4198,7 @@
         </w:rPr>
         <w:t>הטבלה מציגה כמה מתוך הצוערים סימנו כל היגד כנכון לגביך, את שיעורם באחוזים, ואת האחוז הממוצע המחזורי:</w:t>
       </w:r>
-      <w:bookmarkEnd w:id="1"/>
+      <w:bookmarkEnd w:id="0"/>
     </w:p>
     <w:tbl>
       <w:tblPr>
@@ -5245,6 +5243,8 @@
         </w:rPr>
         <w:t>:</w:t>
       </w:r>
+      <w:bookmarkStart w:id="1" w:name="_GoBack"/>
+      <w:bookmarkEnd w:id="1"/>
     </w:p>
     <w:p>
       <w:pPr>
@@ -5271,10 +5271,10 @@
         <w:tblLook w:val="04A0" w:firstRow="1" w:lastRow="0" w:firstColumn="1" w:lastColumn="0" w:noHBand="0" w:noVBand="1"/>
       </w:tblPr>
       <w:tblGrid>
-        <w:gridCol w:w="2980"/>
-        <w:gridCol w:w="2408"/>
-        <w:gridCol w:w="1325"/>
-        <w:gridCol w:w="2359"/>
+        <w:gridCol w:w="2958"/>
+        <w:gridCol w:w="2038"/>
+        <w:gridCol w:w="2038"/>
+        <w:gridCol w:w="2038"/>
       </w:tblGrid>
       <w:tr>
         <w:trPr>
@@ -5315,7 +5315,7 @@
         </w:tc>
         <w:tc>
           <w:tcPr>
-            <w:tcW w:w="2408" w:type="dxa"/>
+            <w:tcW w:w="2053" w:type="dxa"/>
             <w:shd w:val="clear" w:color="auto" w:fill="D9D9D9" w:themeFill="background1" w:themeFillShade="D9"/>
             <w:vAlign w:val="center"/>
           </w:tcPr>
@@ -5373,7 +5373,7 @@
         </w:tc>
         <w:tc>
           <w:tcPr>
-            <w:tcW w:w="1325" w:type="dxa"/>
+            <w:tcW w:w="2053" w:type="dxa"/>
             <w:shd w:val="clear" w:color="auto" w:fill="D9D9D9" w:themeFill="background1" w:themeFillShade="D9"/>
             <w:vAlign w:val="center"/>
           </w:tcPr>
@@ -5432,7 +5432,7 @@
         </w:tc>
         <w:tc>
           <w:tcPr>
-            <w:tcW w:w="2359" w:type="dxa"/>
+            <w:tcW w:w="2053" w:type="dxa"/>
             <w:shd w:val="clear" w:color="auto" w:fill="D9D9D9" w:themeFill="background1" w:themeFillShade="D9"/>
             <w:vAlign w:val="center"/>
           </w:tcPr>
@@ -5520,7 +5520,7 @@
         </w:tc>
         <w:tc>
           <w:tcPr>
-            <w:tcW w:w="2408" w:type="dxa"/>
+            <w:tcW w:w="2053" w:type="dxa"/>
             <w:vAlign w:val="center"/>
           </w:tcPr>
           <w:p>
@@ -5569,7 +5569,7 @@
         </w:tc>
         <w:tc>
           <w:tcPr>
-            <w:tcW w:w="1325" w:type="dxa"/>
+            <w:tcW w:w="2053" w:type="dxa"/>
             <w:vAlign w:val="center"/>
           </w:tcPr>
           <w:p>
@@ -5618,7 +5618,7 @@
         </w:tc>
         <w:tc>
           <w:tcPr>
-            <w:tcW w:w="2359" w:type="dxa"/>
+            <w:tcW w:w="2053" w:type="dxa"/>
             <w:vAlign w:val="center"/>
           </w:tcPr>
           <w:p>
@@ -9575,7 +9575,6 @@
   <w:style w:type="character" w:default="1" w:styleId="DefaultParagraphFont">
     <w:name w:val="Default Paragraph Font"/>
     <w:uiPriority w:val="1"/>
-    <w:semiHidden/>
     <w:unhideWhenUsed/>
   </w:style>
   <w:style w:type="table" w:default="1" w:styleId="TableNormal">
@@ -10192,15 +10191,6 @@
 </file>
 
 <file path=customXml/item1.xml><?xml version="1.0" encoding="utf-8"?>
-<?mso-contentType ?>
-<FormTemplates xmlns="http://schemas.microsoft.com/sharepoint/v3/contenttype/forms">
-  <Display>DocumentLibraryForm</Display>
-  <Edit>DocumentLibraryForm</Edit>
-  <New>DocumentLibraryForm</New>
-</FormTemplates>
-</file>
-
-<file path=customXml/item2.xml><?xml version="1.0" encoding="utf-8"?>
 <p:properties xmlns:p="http://schemas.microsoft.com/office/2006/metadata/properties" xmlns:xsi="http://www.w3.org/2001/XMLSchema-instance" xmlns:pc="http://schemas.microsoft.com/office/infopath/2007/PartnerControls">
   <documentManagement>
     <lcf76f155ced4ddcb4097134ff3c332f xmlns="51f4ba14-2bd1-4d1e-bab8-1d13b35002c5">
@@ -10211,6 +10201,15 @@
     <_ip_UnifiedCompliancePolicyProperties xmlns="http://schemas.microsoft.com/sharepoint/v3" xsi:nil="true"/>
   </documentManagement>
 </p:properties>
+</file>
+
+<file path=customXml/item2.xml><?xml version="1.0" encoding="utf-8"?>
+<?mso-contentType ?>
+<FormTemplates xmlns="http://schemas.microsoft.com/sharepoint/v3/contenttype/forms">
+  <Display>DocumentLibraryForm</Display>
+  <Edit>DocumentLibraryForm</Edit>
+  <New>DocumentLibraryForm</New>
+</FormTemplates>
 </file>
 
 <file path=customXml/item3.xml><?xml version="1.0" encoding="utf-8"?>
@@ -10458,14 +10457,6 @@
 </file>
 
 <file path=customXml/itemProps1.xml><?xml version="1.0" encoding="utf-8"?>
-<ds:datastoreItem xmlns:ds="http://schemas.openxmlformats.org/officeDocument/2006/customXml" ds:itemID="{4E8111F7-A3DC-468A-BE09-FFAFD5957A54}">
-  <ds:schemaRefs>
-    <ds:schemaRef ds:uri="http://schemas.microsoft.com/sharepoint/v3/contenttype/forms"/>
-  </ds:schemaRefs>
-</ds:datastoreItem>
-</file>
-
-<file path=customXml/itemProps2.xml><?xml version="1.0" encoding="utf-8"?>
 <ds:datastoreItem xmlns:ds="http://schemas.openxmlformats.org/officeDocument/2006/customXml" ds:itemID="{4F56D782-4E38-42CE-93E4-8BB9385189A0}">
   <ds:schemaRefs>
     <ds:schemaRef ds:uri="http://schemas.microsoft.com/office/2006/metadata/properties"/>
@@ -10473,6 +10464,14 @@
     <ds:schemaRef ds:uri="51f4ba14-2bd1-4d1e-bab8-1d13b35002c5"/>
     <ds:schemaRef ds:uri="a24f5c17-8730-4db8-98df-3ed2e6cfc2ac"/>
     <ds:schemaRef ds:uri="http://schemas.microsoft.com/sharepoint/v3"/>
+  </ds:schemaRefs>
+</ds:datastoreItem>
+</file>
+
+<file path=customXml/itemProps2.xml><?xml version="1.0" encoding="utf-8"?>
+<ds:datastoreItem xmlns:ds="http://schemas.openxmlformats.org/officeDocument/2006/customXml" ds:itemID="{4E8111F7-A3DC-468A-BE09-FFAFD5957A54}">
+  <ds:schemaRefs>
+    <ds:schemaRef ds:uri="http://schemas.microsoft.com/sharepoint/v3/contenttype/forms"/>
   </ds:schemaRefs>
 </ds:datastoreItem>
 </file>
@@ -10498,7 +10497,7 @@
 </file>
 
 <file path=customXml/itemProps4.xml><?xml version="1.0" encoding="utf-8"?>
-<ds:datastoreItem xmlns:ds="http://schemas.openxmlformats.org/officeDocument/2006/customXml" ds:itemID="{6F31777F-8A1B-4A35-B673-49F042AE175D}">
+<ds:datastoreItem xmlns:ds="http://schemas.openxmlformats.org/officeDocument/2006/customXml" ds:itemID="{E6A19A33-0CC8-4C96-80B8-93EBFA9977CC}">
   <ds:schemaRefs>
     <ds:schemaRef ds:uri="http://schemas.openxmlformats.org/officeDocument/2006/bibliography"/>
   </ds:schemaRefs>

</xml_diff>

<commit_message>
new version after CR fixes
</commit_message>
<xml_diff>
--- a/new_template2.docx
+++ b/new_template2.docx
@@ -5243,16 +5243,6 @@
         </w:rPr>
         <w:t>:</w:t>
       </w:r>
-      <w:bookmarkStart w:id="1" w:name="_GoBack"/>
-      <w:bookmarkEnd w:id="1"/>
-    </w:p>
-    <w:p>
-      <w:pPr>
-        <w:rPr>
-          <w:rFonts w:ascii="David" w:eastAsia="Assistant" w:hAnsi="David" w:cs="David"/>
-          <w:b/>
-        </w:rPr>
-      </w:pPr>
     </w:p>
     <w:tbl>
       <w:tblPr>
@@ -5669,9 +5659,19 @@
     </w:tbl>
     <w:p>
       <w:pPr>
+        <w:pBdr>
+          <w:top w:val="nil"/>
+          <w:left w:val="nil"/>
+          <w:bottom w:val="nil"/>
+          <w:right w:val="nil"/>
+          <w:between w:val="nil"/>
+        </w:pBdr>
+        <w:spacing w:after="160"/>
+        <w:jc w:val="both"/>
         <w:rPr>
           <w:rFonts w:ascii="David" w:eastAsia="Assistant" w:hAnsi="David" w:cs="David"/>
-          <w:b/>
+          <w:color w:val="000000"/>
+          <w:lang w:val="en" w:eastAsia="en-IL"/>
         </w:rPr>
       </w:pPr>
     </w:p>
@@ -5682,6 +5682,8 @@
           <w:bCs/>
         </w:rPr>
       </w:pPr>
+      <w:bookmarkStart w:id="1" w:name="_GoBack"/>
+      <w:bookmarkEnd w:id="1"/>
       <w:r>
         <w:rPr>
           <w:rFonts w:ascii="David" w:eastAsia="Assistant" w:hAnsi="David" w:cs="David"/>
@@ -9575,6 +9577,7 @@
   <w:style w:type="character" w:default="1" w:styleId="DefaultParagraphFont">
     <w:name w:val="Default Paragraph Font"/>
     <w:uiPriority w:val="1"/>
+    <w:semiHidden/>
     <w:unhideWhenUsed/>
   </w:style>
   <w:style w:type="table" w:default="1" w:styleId="TableNormal">
@@ -10191,28 +10194,6 @@
 </file>
 
 <file path=customXml/item1.xml><?xml version="1.0" encoding="utf-8"?>
-<p:properties xmlns:p="http://schemas.microsoft.com/office/2006/metadata/properties" xmlns:xsi="http://www.w3.org/2001/XMLSchema-instance" xmlns:pc="http://schemas.microsoft.com/office/infopath/2007/PartnerControls">
-  <documentManagement>
-    <lcf76f155ced4ddcb4097134ff3c332f xmlns="51f4ba14-2bd1-4d1e-bab8-1d13b35002c5">
-      <Terms xmlns="http://schemas.microsoft.com/office/infopath/2007/PartnerControls"/>
-    </lcf76f155ced4ddcb4097134ff3c332f>
-    <TaxCatchAll xmlns="a24f5c17-8730-4db8-98df-3ed2e6cfc2ac" xsi:nil="true"/>
-    <_ip_UnifiedCompliancePolicyUIAction xmlns="http://schemas.microsoft.com/sharepoint/v3" xsi:nil="true"/>
-    <_ip_UnifiedCompliancePolicyProperties xmlns="http://schemas.microsoft.com/sharepoint/v3" xsi:nil="true"/>
-  </documentManagement>
-</p:properties>
-</file>
-
-<file path=customXml/item2.xml><?xml version="1.0" encoding="utf-8"?>
-<?mso-contentType ?>
-<FormTemplates xmlns="http://schemas.microsoft.com/sharepoint/v3/contenttype/forms">
-  <Display>DocumentLibraryForm</Display>
-  <Edit>DocumentLibraryForm</Edit>
-  <New>DocumentLibraryForm</New>
-</FormTemplates>
-</file>
-
-<file path=customXml/item3.xml><?xml version="1.0" encoding="utf-8"?>
 <ct:contentTypeSchema xmlns:ct="http://schemas.microsoft.com/office/2006/metadata/contentType" xmlns:ma="http://schemas.microsoft.com/office/2006/metadata/properties/metaAttributes" ct:_="" ma:_="" ma:contentTypeName="Document" ma:contentTypeID="0x0101006F7878322F8FFD418B216A8D0F8D13FC" ma:contentTypeVersion="15" ma:contentTypeDescription="Create a new document." ma:contentTypeScope="" ma:versionID="14e4f90fab56d03b8507d590c038f31f">
   <xsd:schema xmlns:xsd="http://www.w3.org/2001/XMLSchema" xmlns:xs="http://www.w3.org/2001/XMLSchema" xmlns:p="http://schemas.microsoft.com/office/2006/metadata/properties" xmlns:ns1="http://schemas.microsoft.com/sharepoint/v3" xmlns:ns2="51f4ba14-2bd1-4d1e-bab8-1d13b35002c5" xmlns:ns3="a24f5c17-8730-4db8-98df-3ed2e6cfc2ac" targetNamespace="http://schemas.microsoft.com/office/2006/metadata/properties" ma:root="true" ma:fieldsID="82bea46cb9e97a4e7752ac9e29d2f8cd" ns1:_="" ns2:_="" ns3:_="">
     <xsd:import namespace="http://schemas.microsoft.com/sharepoint/v3"/>
@@ -10452,31 +10433,33 @@
 </ct:contentTypeSchema>
 </file>
 
+<file path=customXml/item2.xml><?xml version="1.0" encoding="utf-8"?>
+<?mso-contentType ?>
+<FormTemplates xmlns="http://schemas.microsoft.com/sharepoint/v3/contenttype/forms">
+  <Display>DocumentLibraryForm</Display>
+  <Edit>DocumentLibraryForm</Edit>
+  <New>DocumentLibraryForm</New>
+</FormTemplates>
+</file>
+
+<file path=customXml/item3.xml><?xml version="1.0" encoding="utf-8"?>
+<p:properties xmlns:p="http://schemas.microsoft.com/office/2006/metadata/properties" xmlns:xsi="http://www.w3.org/2001/XMLSchema-instance" xmlns:pc="http://schemas.microsoft.com/office/infopath/2007/PartnerControls">
+  <documentManagement>
+    <lcf76f155ced4ddcb4097134ff3c332f xmlns="51f4ba14-2bd1-4d1e-bab8-1d13b35002c5">
+      <Terms xmlns="http://schemas.microsoft.com/office/infopath/2007/PartnerControls"/>
+    </lcf76f155ced4ddcb4097134ff3c332f>
+    <TaxCatchAll xmlns="a24f5c17-8730-4db8-98df-3ed2e6cfc2ac" xsi:nil="true"/>
+    <_ip_UnifiedCompliancePolicyUIAction xmlns="http://schemas.microsoft.com/sharepoint/v3" xsi:nil="true"/>
+    <_ip_UnifiedCompliancePolicyProperties xmlns="http://schemas.microsoft.com/sharepoint/v3" xsi:nil="true"/>
+  </documentManagement>
+</p:properties>
+</file>
+
 <file path=customXml/item4.xml><?xml version="1.0" encoding="utf-8"?>
 <b:Sources xmlns:b="http://schemas.openxmlformats.org/officeDocument/2006/bibliography" xmlns="http://schemas.openxmlformats.org/officeDocument/2006/bibliography" SelectedStyle="\APASixthEditionOfficeOnline.xsl" StyleName="APA" Version="6"/>
 </file>
 
 <file path=customXml/itemProps1.xml><?xml version="1.0" encoding="utf-8"?>
-<ds:datastoreItem xmlns:ds="http://schemas.openxmlformats.org/officeDocument/2006/customXml" ds:itemID="{4F56D782-4E38-42CE-93E4-8BB9385189A0}">
-  <ds:schemaRefs>
-    <ds:schemaRef ds:uri="http://schemas.microsoft.com/office/2006/metadata/properties"/>
-    <ds:schemaRef ds:uri="http://schemas.microsoft.com/office/infopath/2007/PartnerControls"/>
-    <ds:schemaRef ds:uri="51f4ba14-2bd1-4d1e-bab8-1d13b35002c5"/>
-    <ds:schemaRef ds:uri="a24f5c17-8730-4db8-98df-3ed2e6cfc2ac"/>
-    <ds:schemaRef ds:uri="http://schemas.microsoft.com/sharepoint/v3"/>
-  </ds:schemaRefs>
-</ds:datastoreItem>
-</file>
-
-<file path=customXml/itemProps2.xml><?xml version="1.0" encoding="utf-8"?>
-<ds:datastoreItem xmlns:ds="http://schemas.openxmlformats.org/officeDocument/2006/customXml" ds:itemID="{4E8111F7-A3DC-468A-BE09-FFAFD5957A54}">
-  <ds:schemaRefs>
-    <ds:schemaRef ds:uri="http://schemas.microsoft.com/sharepoint/v3/contenttype/forms"/>
-  </ds:schemaRefs>
-</ds:datastoreItem>
-</file>
-
-<file path=customXml/itemProps3.xml><?xml version="1.0" encoding="utf-8"?>
 <ds:datastoreItem xmlns:ds="http://schemas.openxmlformats.org/officeDocument/2006/customXml" ds:itemID="{158CDED1-0FD5-41C8-86F3-DC4E85AFB69C}">
   <ds:schemaRefs>
     <ds:schemaRef ds:uri="http://schemas.microsoft.com/office/2006/metadata/contentType"/>
@@ -10496,8 +10479,28 @@
 </ds:datastoreItem>
 </file>
 
+<file path=customXml/itemProps2.xml><?xml version="1.0" encoding="utf-8"?>
+<ds:datastoreItem xmlns:ds="http://schemas.openxmlformats.org/officeDocument/2006/customXml" ds:itemID="{4E8111F7-A3DC-468A-BE09-FFAFD5957A54}">
+  <ds:schemaRefs>
+    <ds:schemaRef ds:uri="http://schemas.microsoft.com/sharepoint/v3/contenttype/forms"/>
+  </ds:schemaRefs>
+</ds:datastoreItem>
+</file>
+
+<file path=customXml/itemProps3.xml><?xml version="1.0" encoding="utf-8"?>
+<ds:datastoreItem xmlns:ds="http://schemas.openxmlformats.org/officeDocument/2006/customXml" ds:itemID="{4F56D782-4E38-42CE-93E4-8BB9385189A0}">
+  <ds:schemaRefs>
+    <ds:schemaRef ds:uri="http://schemas.microsoft.com/office/2006/metadata/properties"/>
+    <ds:schemaRef ds:uri="http://schemas.microsoft.com/office/infopath/2007/PartnerControls"/>
+    <ds:schemaRef ds:uri="51f4ba14-2bd1-4d1e-bab8-1d13b35002c5"/>
+    <ds:schemaRef ds:uri="a24f5c17-8730-4db8-98df-3ed2e6cfc2ac"/>
+    <ds:schemaRef ds:uri="http://schemas.microsoft.com/sharepoint/v3"/>
+  </ds:schemaRefs>
+</ds:datastoreItem>
+</file>
+
 <file path=customXml/itemProps4.xml><?xml version="1.0" encoding="utf-8"?>
-<ds:datastoreItem xmlns:ds="http://schemas.openxmlformats.org/officeDocument/2006/customXml" ds:itemID="{E6A19A33-0CC8-4C96-80B8-93EBFA9977CC}">
+<ds:datastoreItem xmlns:ds="http://schemas.openxmlformats.org/officeDocument/2006/customXml" ds:itemID="{893DBB08-6F4F-43F6-BF56-71E213520EA8}">
   <ds:schemaRefs>
     <ds:schemaRef ds:uri="http://schemas.openxmlformats.org/officeDocument/2006/bibliography"/>
   </ds:schemaRefs>

</xml_diff>